<commit_message>
restart aus dem spiel direkt
</commit_message>
<xml_diff>
--- a/Sprint-Plan.docx
+++ b/Sprint-Plan.docx
@@ -289,6 +289,18 @@
       </w:pPr>
       <w:r>
         <w:t>Coin-Counter zurücksetzen</w:t>
+      </w:r>
+    </w:p>
+    <w:p>
+      <w:pPr>
+        <w:pStyle w:val="Listenabsatz1"/>
+        <w:numPr>
+          <w:ilvl w:val="0"/>
+          <w:numId w:val="1"/>
+        </w:numPr>
+      </w:pPr>
+      <w:r>
+        <w:t>Coins mit der Zeit verlieren</w:t>
       </w:r>
       <w:bookmarkStart w:id="0" w:name="_GoBack"/>
       <w:bookmarkEnd w:id="0"/>

</xml_diff>

<commit_message>
local storage und mouse events verbessert
</commit_message>
<xml_diff>
--- a/Sprint-Plan.docx
+++ b/Sprint-Plan.docx
@@ -212,6 +212,9 @@
       <w:r>
         <w:t>MouseListener / Touch</w:t>
       </w:r>
+      <w:r>
+        <w:t xml:space="preserve"> (x)</w:t>
+      </w:r>
     </w:p>
     <w:p>
       <w:pPr>
@@ -244,81 +247,126 @@
       </w:pPr>
       <w:r>
         <w:t>Plattformen entsprechend den Hintergründen</w:t>
+      </w:r>
+      <w:r>
+        <w:t xml:space="preserve"> (x)</w:t>
+      </w:r>
+    </w:p>
+    <w:p>
+      <w:pPr>
+        <w:pStyle w:val="Listenabsatz1"/>
+        <w:numPr>
+          <w:ilvl w:val="0"/>
+          <w:numId w:val="1"/>
+        </w:numPr>
+      </w:pPr>
+      <w:r>
+        <w:t>Höhlenwelt</w:t>
+      </w:r>
+      <w:r>
+        <w:t xml:space="preserve"> (x)</w:t>
+      </w:r>
+    </w:p>
+    <w:p>
+      <w:pPr>
+        <w:pStyle w:val="Listenabsatz1"/>
+        <w:numPr>
+          <w:ilvl w:val="0"/>
+          <w:numId w:val="1"/>
+        </w:numPr>
+      </w:pPr>
+      <w:r>
+        <w:t>Fackeln</w:t>
+      </w:r>
+    </w:p>
+    <w:p>
+      <w:pPr>
+        <w:pStyle w:val="Listenabsatz1"/>
+        <w:numPr>
+          <w:ilvl w:val="0"/>
+          <w:numId w:val="1"/>
+        </w:numPr>
+      </w:pPr>
+      <w:r>
+        <w:t>Münzen-Generierung</w:t>
+      </w:r>
+      <w:r>
+        <w:t xml:space="preserve"> (x)</w:t>
+      </w:r>
+    </w:p>
+    <w:p>
+      <w:pPr>
+        <w:pStyle w:val="Listenabsatz1"/>
+        <w:numPr>
+          <w:ilvl w:val="0"/>
+          <w:numId w:val="1"/>
+        </w:numPr>
+      </w:pPr>
+      <w:r>
+        <w:t>Menü Anfang</w:t>
+      </w:r>
+      <w:r>
+        <w:t xml:space="preserve"> (x)</w:t>
+      </w:r>
+    </w:p>
+    <w:p>
+      <w:pPr>
+        <w:pStyle w:val="Listenabsatz1"/>
+        <w:numPr>
+          <w:ilvl w:val="0"/>
+          <w:numId w:val="1"/>
+        </w:numPr>
+      </w:pPr>
+      <w:r>
+        <w:t>Coin-Counter zurücksetzen</w:t>
+      </w:r>
+      <w:r>
+        <w:t xml:space="preserve"> (x)</w:t>
+      </w:r>
+    </w:p>
+    <w:p>
+      <w:pPr>
+        <w:pStyle w:val="Listenabsatz1"/>
+        <w:numPr>
+          <w:ilvl w:val="0"/>
+          <w:numId w:val="1"/>
+        </w:numPr>
+      </w:pPr>
+      <w:r>
+        <w:t>Coins mit der Zeit verlieren</w:t>
+      </w:r>
+      <w:r>
+        <w:t xml:space="preserve"> (x)</w:t>
+      </w:r>
+    </w:p>
+    <w:p>
+      <w:pPr>
+        <w:pStyle w:val="Listenabsatz1"/>
+        <w:numPr>
+          <w:ilvl w:val="0"/>
+          <w:numId w:val="1"/>
+        </w:numPr>
+      </w:pPr>
+      <w:r>
+        <w:t>Particles</w:t>
+      </w:r>
+    </w:p>
+    <w:p>
+      <w:pPr>
+        <w:pStyle w:val="Listenabsatz1"/>
+        <w:numPr>
+          <w:ilvl w:val="0"/>
+          <w:numId w:val="1"/>
+        </w:numPr>
+      </w:pPr>
+      <w:r>
+        <w:t>Local Storage</w:t>
+      </w:r>
+      <w:r>
+        <w:t xml:space="preserve"> (x)</w:t>
       </w:r>
       <w:bookmarkStart w:id="0" w:name="_GoBack"/>
       <w:bookmarkEnd w:id="0"/>
-    </w:p>
-    <w:p>
-      <w:pPr>
-        <w:pStyle w:val="Listenabsatz1"/>
-        <w:numPr>
-          <w:ilvl w:val="0"/>
-          <w:numId w:val="1"/>
-        </w:numPr>
-      </w:pPr>
-      <w:r>
-        <w:t>Höhlenwelt</w:t>
-      </w:r>
-    </w:p>
-    <w:p>
-      <w:pPr>
-        <w:pStyle w:val="Listenabsatz1"/>
-        <w:numPr>
-          <w:ilvl w:val="0"/>
-          <w:numId w:val="1"/>
-        </w:numPr>
-      </w:pPr>
-      <w:r>
-        <w:t>Fackeln</w:t>
-      </w:r>
-    </w:p>
-    <w:p>
-      <w:pPr>
-        <w:pStyle w:val="Listenabsatz1"/>
-        <w:numPr>
-          <w:ilvl w:val="0"/>
-          <w:numId w:val="1"/>
-        </w:numPr>
-      </w:pPr>
-      <w:r>
-        <w:t>Münzen-Generierung</w:t>
-      </w:r>
-    </w:p>
-    <w:p>
-      <w:pPr>
-        <w:pStyle w:val="Listenabsatz1"/>
-        <w:numPr>
-          <w:ilvl w:val="0"/>
-          <w:numId w:val="1"/>
-        </w:numPr>
-      </w:pPr>
-      <w:r>
-        <w:t>Menü Anfang</w:t>
-      </w:r>
-    </w:p>
-    <w:p>
-      <w:pPr>
-        <w:pStyle w:val="Listenabsatz1"/>
-        <w:numPr>
-          <w:ilvl w:val="0"/>
-          <w:numId w:val="1"/>
-        </w:numPr>
-      </w:pPr>
-      <w:r>
-        <w:t>Coin-Counter zurücksetzen</w:t>
-      </w:r>
-    </w:p>
-    <w:p>
-      <w:pPr>
-        <w:pStyle w:val="Listenabsatz1"/>
-        <w:numPr>
-          <w:ilvl w:val="0"/>
-          <w:numId w:val="1"/>
-        </w:numPr>
-      </w:pPr>
-      <w:r>
-        <w:t>Coins mit der Zeit verlieren</w:t>
-      </w:r>
     </w:p>
     <w:sectPr>
       <w:pgSz w:w="11906" w:h="16838"/>

</xml_diff>

<commit_message>
sounds alle als instance
</commit_message>
<xml_diff>
--- a/Sprint-Plan.docx
+++ b/Sprint-Plan.docx
@@ -86,9 +86,19 @@
           <w:numId w:val="1"/>
         </w:numPr>
       </w:pPr>
-      <w:r>
-        <w:t>Selectable items</w:t>
-      </w:r>
+      <w:proofErr w:type="spellStart"/>
+      <w:r>
+        <w:t>Selectable</w:t>
+      </w:r>
+      <w:proofErr w:type="spellEnd"/>
+      <w:r>
+        <w:t xml:space="preserve"> </w:t>
+      </w:r>
+      <w:proofErr w:type="spellStart"/>
+      <w:r>
+        <w:t>items</w:t>
+      </w:r>
+      <w:proofErr w:type="spellEnd"/>
     </w:p>
     <w:p>
       <w:pPr>
@@ -137,8 +147,13 @@
           <w:numId w:val="1"/>
         </w:numPr>
       </w:pPr>
-      <w:r>
-        <w:t>Character (laufender Kobold)</w:t>
+      <w:proofErr w:type="spellStart"/>
+      <w:r>
+        <w:t>Character</w:t>
+      </w:r>
+      <w:proofErr w:type="spellEnd"/>
+      <w:r>
+        <w:t xml:space="preserve"> (laufender Kobold)</w:t>
       </w:r>
       <w:r>
         <w:t xml:space="preserve"> (x)</w:t>
@@ -191,6 +206,9 @@
       <w:r>
         <w:t>Zuckerstangen</w:t>
       </w:r>
+      <w:r>
+        <w:t xml:space="preserve"> (x)</w:t>
+      </w:r>
     </w:p>
     <w:p>
       <w:pPr>
@@ -203,18 +221,6 @@
       <w:r>
         <w:t>Sounds</w:t>
       </w:r>
-    </w:p>
-    <w:p>
-      <w:pPr>
-        <w:pStyle w:val="Listenabsatz1"/>
-        <w:numPr>
-          <w:ilvl w:val="0"/>
-          <w:numId w:val="1"/>
-        </w:numPr>
-      </w:pPr>
-      <w:r>
-        <w:t>MouseListener / Touch</w:t>
-      </w:r>
       <w:r>
         <w:t xml:space="preserve"> (x)</w:t>
       </w:r>
@@ -227,6 +233,26 @@
           <w:numId w:val="1"/>
         </w:numPr>
       </w:pPr>
+      <w:proofErr w:type="spellStart"/>
+      <w:r>
+        <w:t>MouseListener</w:t>
+      </w:r>
+      <w:proofErr w:type="spellEnd"/>
+      <w:r>
+        <w:t xml:space="preserve"> / Touch</w:t>
+      </w:r>
+      <w:r>
+        <w:t xml:space="preserve"> (x)</w:t>
+      </w:r>
+    </w:p>
+    <w:p>
+      <w:pPr>
+        <w:pStyle w:val="Listenabsatz1"/>
+        <w:numPr>
+          <w:ilvl w:val="0"/>
+          <w:numId w:val="1"/>
+        </w:numPr>
+      </w:pPr>
       <w:r>
         <w:t xml:space="preserve">Plattformen </w:t>
       </w:r>
@@ -273,130 +299,131 @@
     <w:p>
       <w:pPr>
         <w:pStyle w:val="Listenabsatz1"/>
-        <w:numPr>
-          <w:ilvl w:val="0"/>
-          <w:numId w:val="1"/>
-        </w:numPr>
-      </w:pPr>
-      <w:r>
-        <w:t>Fackeln</w:t>
-      </w:r>
-    </w:p>
-    <w:p>
-      <w:pPr>
-        <w:pStyle w:val="Listenabsatz1"/>
-        <w:numPr>
-          <w:ilvl w:val="0"/>
-          <w:numId w:val="1"/>
-        </w:numPr>
-      </w:pPr>
-      <w:r>
-        <w:t>Münzen-Generierung</w:t>
-      </w:r>
-      <w:r>
-        <w:t xml:space="preserve"> (x)</w:t>
-      </w:r>
-    </w:p>
-    <w:p>
-      <w:pPr>
-        <w:pStyle w:val="Listenabsatz1"/>
-        <w:numPr>
-          <w:ilvl w:val="0"/>
-          <w:numId w:val="1"/>
-        </w:numPr>
-      </w:pPr>
-      <w:r>
-        <w:t>Menü Anfang</w:t>
-      </w:r>
-      <w:r>
-        <w:t xml:space="preserve"> (x)</w:t>
-      </w:r>
-    </w:p>
-    <w:p>
-      <w:pPr>
-        <w:pStyle w:val="Listenabsatz1"/>
-        <w:numPr>
-          <w:ilvl w:val="0"/>
-          <w:numId w:val="1"/>
-        </w:numPr>
-      </w:pPr>
-      <w:r>
-        <w:t>Coin-Counter zurücksetzen</w:t>
-      </w:r>
-      <w:r>
-        <w:t xml:space="preserve"> (x)</w:t>
-      </w:r>
-    </w:p>
-    <w:p>
-      <w:pPr>
-        <w:pStyle w:val="Listenabsatz1"/>
-        <w:numPr>
-          <w:ilvl w:val="0"/>
-          <w:numId w:val="1"/>
-        </w:numPr>
-      </w:pPr>
-      <w:r>
-        <w:t>Coins mit der Zeit verlieren</w:t>
-      </w:r>
-      <w:r>
-        <w:t xml:space="preserve"> (x)</w:t>
-      </w:r>
-    </w:p>
-    <w:p>
-      <w:pPr>
-        <w:pStyle w:val="Listenabsatz1"/>
-        <w:numPr>
-          <w:ilvl w:val="0"/>
-          <w:numId w:val="1"/>
-        </w:numPr>
-      </w:pPr>
-      <w:r>
-        <w:t>Particles</w:t>
-      </w:r>
-      <w:r>
-        <w:t xml:space="preserve"> (x)</w:t>
-      </w:r>
-    </w:p>
-    <w:p>
-      <w:pPr>
-        <w:pStyle w:val="Listenabsatz1"/>
-        <w:numPr>
-          <w:ilvl w:val="0"/>
-          <w:numId w:val="1"/>
-        </w:numPr>
-      </w:pPr>
-      <w:r>
-        <w:t>Local Storage</w:t>
-      </w:r>
-      <w:r>
-        <w:t xml:space="preserve"> (x)</w:t>
-      </w:r>
-    </w:p>
-    <w:p>
-      <w:pPr>
-        <w:pStyle w:val="Listenabsatz1"/>
-        <w:numPr>
-          <w:ilvl w:val="0"/>
-          <w:numId w:val="1"/>
-        </w:numPr>
-      </w:pPr>
-      <w:r>
-        <w:t>CSS (x)</w:t>
-      </w:r>
-    </w:p>
-    <w:p>
-      <w:pPr>
-        <w:pStyle w:val="Listenabsatz1"/>
-        <w:numPr>
-          <w:ilvl w:val="0"/>
-          <w:numId w:val="1"/>
-        </w:numPr>
-      </w:pPr>
-      <w:r>
-        <w:t>Website</w:t>
-      </w:r>
+      </w:pPr>
       <w:bookmarkStart w:id="0" w:name="_GoBack"/>
       <w:bookmarkEnd w:id="0"/>
+      <w:r>
+        <w:t>Münzen-Generierung</w:t>
+      </w:r>
+      <w:r>
+        <w:t xml:space="preserve"> (x)</w:t>
+      </w:r>
+    </w:p>
+    <w:p>
+      <w:pPr>
+        <w:pStyle w:val="Listenabsatz1"/>
+        <w:numPr>
+          <w:ilvl w:val="0"/>
+          <w:numId w:val="1"/>
+        </w:numPr>
+      </w:pPr>
+      <w:r>
+        <w:t>Menü Anfang</w:t>
+      </w:r>
+      <w:r>
+        <w:t xml:space="preserve"> (x)</w:t>
+      </w:r>
+    </w:p>
+    <w:p>
+      <w:pPr>
+        <w:pStyle w:val="Listenabsatz1"/>
+        <w:numPr>
+          <w:ilvl w:val="0"/>
+          <w:numId w:val="1"/>
+        </w:numPr>
+      </w:pPr>
+      <w:proofErr w:type="spellStart"/>
+      <w:r>
+        <w:t>Coin</w:t>
+      </w:r>
+      <w:proofErr w:type="spellEnd"/>
+      <w:r>
+        <w:t>-Counter zurücksetzen</w:t>
+      </w:r>
+      <w:r>
+        <w:t xml:space="preserve"> (x)</w:t>
+      </w:r>
+    </w:p>
+    <w:p>
+      <w:pPr>
+        <w:pStyle w:val="Listenabsatz1"/>
+        <w:numPr>
+          <w:ilvl w:val="0"/>
+          <w:numId w:val="1"/>
+        </w:numPr>
+      </w:pPr>
+      <w:proofErr w:type="spellStart"/>
+      <w:r>
+        <w:t>Coins</w:t>
+      </w:r>
+      <w:proofErr w:type="spellEnd"/>
+      <w:r>
+        <w:t xml:space="preserve"> mit der Zeit verlieren</w:t>
+      </w:r>
+      <w:r>
+        <w:t xml:space="preserve"> (x)</w:t>
+      </w:r>
+    </w:p>
+    <w:p>
+      <w:pPr>
+        <w:pStyle w:val="Listenabsatz1"/>
+        <w:numPr>
+          <w:ilvl w:val="0"/>
+          <w:numId w:val="1"/>
+        </w:numPr>
+      </w:pPr>
+      <w:proofErr w:type="spellStart"/>
+      <w:r>
+        <w:t>Particles</w:t>
+      </w:r>
+      <w:proofErr w:type="spellEnd"/>
+      <w:r>
+        <w:t xml:space="preserve"> (x)</w:t>
+      </w:r>
+    </w:p>
+    <w:p>
+      <w:pPr>
+        <w:pStyle w:val="Listenabsatz1"/>
+        <w:numPr>
+          <w:ilvl w:val="0"/>
+          <w:numId w:val="1"/>
+        </w:numPr>
+      </w:pPr>
+      <w:proofErr w:type="spellStart"/>
+      <w:r>
+        <w:t>Local</w:t>
+      </w:r>
+      <w:proofErr w:type="spellEnd"/>
+      <w:r>
+        <w:t xml:space="preserve"> Storage</w:t>
+      </w:r>
+      <w:r>
+        <w:t xml:space="preserve"> (x)</w:t>
+      </w:r>
+    </w:p>
+    <w:p>
+      <w:pPr>
+        <w:pStyle w:val="Listenabsatz1"/>
+        <w:numPr>
+          <w:ilvl w:val="0"/>
+          <w:numId w:val="1"/>
+        </w:numPr>
+      </w:pPr>
+      <w:r>
+        <w:t>CSS (x)</w:t>
+      </w:r>
+    </w:p>
+    <w:p>
+      <w:pPr>
+        <w:pStyle w:val="Listenabsatz1"/>
+        <w:numPr>
+          <w:ilvl w:val="0"/>
+          <w:numId w:val="1"/>
+        </w:numPr>
+      </w:pPr>
+      <w:r>
+        <w:t>Website</w:t>
+      </w:r>
     </w:p>
     <w:sectPr>
       <w:pgSz w:w="11906" w:h="16838"/>

</xml_diff>